<commit_message>
add new Exams/20170712 Total Score 300/300
</commit_message>
<xml_diff>
--- a/Exams/20170712/02.CSharp-OOP-Basics-Exam-Preparation-II-Problem-Description.docx
+++ b/Exams/20170712/02.CSharp-OOP-Basics-Exam-Preparation-II-Problem-Description.docx
@@ -6149,7 +6149,23 @@
         <w:rPr>
           <w:lang w:val="en-AU"/>
         </w:rPr>
-        <w:t>Air Bender: {benderName}, Power: {power}, Aerial Integrity: {aerialIntegrity}</w:t>
+        <w:t xml:space="preserve">Air Bender: {benderName}, Power: {power}, </w:t>
+      </w:r>
+      <w:bookmarkStart w:id="31" w:name="OLE_LINK36"/>
+      <w:bookmarkStart w:id="32" w:name="OLE_LINK37"/>
+      <w:r>
+        <w:rPr>
+          <w:lang w:val="en-AU"/>
+        </w:rPr>
+        <w:t>Aerial Integrity</w:t>
+      </w:r>
+      <w:bookmarkEnd w:id="31"/>
+      <w:bookmarkEnd w:id="32"/>
+      <w:r>
+        <w:rPr>
+          <w:lang w:val="en-AU"/>
+        </w:rPr>
+        <w:t>: {aerialIntegrity}</w:t>
       </w:r>
     </w:p>
     <w:p>
@@ -6169,18 +6185,26 @@
         </w:rPr>
         <w:t xml:space="preserve">Water Bender: {benderName}, Power: {power}, </w:t>
       </w:r>
-      <w:bookmarkStart w:id="31" w:name="OLE_LINK34"/>
-      <w:bookmarkStart w:id="32" w:name="OLE_LINK35"/>
-      <w:bookmarkStart w:id="33" w:name="_GoBack"/>
-      <w:r>
-        <w:rPr>
-          <w:lang w:val="en-AU"/>
-        </w:rPr>
-        <w:t>Water Clarity: {waterClarity}</w:t>
-      </w:r>
-      <w:bookmarkEnd w:id="31"/>
-      <w:bookmarkEnd w:id="32"/>
+      <w:bookmarkStart w:id="33" w:name="OLE_LINK34"/>
+      <w:bookmarkStart w:id="34" w:name="OLE_LINK35"/>
+      <w:bookmarkStart w:id="35" w:name="OLE_LINK42"/>
+      <w:bookmarkStart w:id="36" w:name="OLE_LINK43"/>
+      <w:r>
+        <w:rPr>
+          <w:lang w:val="en-AU"/>
+        </w:rPr>
+        <w:t>Water Clarity</w:t>
+      </w:r>
+      <w:bookmarkEnd w:id="35"/>
+      <w:bookmarkEnd w:id="36"/>
+      <w:r>
+        <w:rPr>
+          <w:lang w:val="en-AU"/>
+        </w:rPr>
+        <w:t>: {waterClarity}</w:t>
+      </w:r>
       <w:bookmarkEnd w:id="33"/>
+      <w:bookmarkEnd w:id="34"/>
     </w:p>
     <w:p>
       <w:pPr>
@@ -6197,7 +6221,23 @@
         <w:rPr>
           <w:lang w:val="en-AU"/>
         </w:rPr>
-        <w:t>Fire Bender: {benderName}, Power: {power}, Heat Aggression: {heatAggression}</w:t>
+        <w:t xml:space="preserve">Fire Bender: {benderName}, Power: {power}, </w:t>
+      </w:r>
+      <w:bookmarkStart w:id="37" w:name="OLE_LINK40"/>
+      <w:bookmarkStart w:id="38" w:name="OLE_LINK41"/>
+      <w:r>
+        <w:rPr>
+          <w:lang w:val="en-AU"/>
+        </w:rPr>
+        <w:t>Heat Aggression</w:t>
+      </w:r>
+      <w:bookmarkEnd w:id="37"/>
+      <w:bookmarkEnd w:id="38"/>
+      <w:r>
+        <w:rPr>
+          <w:lang w:val="en-AU"/>
+        </w:rPr>
+        <w:t>: {heatAggression}</w:t>
       </w:r>
     </w:p>
     <w:p>
@@ -6215,7 +6255,23 @@
         <w:rPr>
           <w:lang w:val="en-AU"/>
         </w:rPr>
-        <w:t>Earth Bender: {benderName}, Power: {power}, Ground Saturation: {groundSaturation}</w:t>
+        <w:t xml:space="preserve">Earth Bender: {benderName}, Power: {power}, </w:t>
+      </w:r>
+      <w:bookmarkStart w:id="39" w:name="OLE_LINK38"/>
+      <w:bookmarkStart w:id="40" w:name="OLE_LINK39"/>
+      <w:r>
+        <w:rPr>
+          <w:lang w:val="en-AU"/>
+        </w:rPr>
+        <w:t>Ground Saturation</w:t>
+      </w:r>
+      <w:bookmarkEnd w:id="39"/>
+      <w:bookmarkEnd w:id="40"/>
+      <w:r>
+        <w:rPr>
+          <w:lang w:val="en-AU"/>
+        </w:rPr>
+        <w:t>: {groundSaturation}</w:t>
       </w:r>
     </w:p>
     <w:p>
@@ -6977,6 +7033,8 @@
           <w:lang w:val="en-AU"/>
         </w:rPr>
       </w:pPr>
+      <w:bookmarkStart w:id="41" w:name="OLE_LINK44"/>
+      <w:bookmarkStart w:id="42" w:name="OLE_LINK45"/>
       <w:r>
         <w:rPr>
           <w:lang w:val="en-AU"/>
@@ -6989,6 +7047,8 @@
         </w:rPr>
         <w:t>.</w:t>
       </w:r>
+      <w:bookmarkEnd w:id="41"/>
+      <w:bookmarkEnd w:id="42"/>
       <w:r>
         <w:rPr>
           <w:lang w:val="en-AU"/>
@@ -7855,8 +7915,9 @@
                 <w:lang w:val="en-AU"/>
               </w:rPr>
             </w:pPr>
-            <w:bookmarkStart w:id="34" w:name="OLE_LINK30"/>
-            <w:bookmarkStart w:id="35" w:name="OLE_LINK31"/>
+            <w:bookmarkStart w:id="43" w:name="OLE_LINK30"/>
+            <w:bookmarkStart w:id="44" w:name="OLE_LINK31"/>
+            <w:bookmarkStart w:id="45" w:name="_GoBack"/>
             <w:r>
               <w:rPr>
                 <w:noProof/>
@@ -8042,8 +8103,9 @@
               </w:rPr>
               <w:t>Quit</w:t>
             </w:r>
-            <w:bookmarkEnd w:id="34"/>
-            <w:bookmarkEnd w:id="35"/>
+            <w:bookmarkEnd w:id="43"/>
+            <w:bookmarkEnd w:id="44"/>
+            <w:bookmarkEnd w:id="45"/>
           </w:p>
         </w:tc>
         <w:tc>
@@ -9028,7 +9090,7 @@
             </wp:anchor>
           </w:drawing>
         </mc:Choice>
-        <mc:Fallback xmlns:w16se="http://schemas.microsoft.com/office/word/2015/wordml/symex" xmlns:w15="http://schemas.microsoft.com/office/word/2012/wordml" xmlns:cx1="http://schemas.microsoft.com/office/drawing/2015/9/8/chartex" xmlns:cx="http://schemas.microsoft.com/office/drawing/2014/chartex">
+        <mc:Fallback xmlns:cx="http://schemas.microsoft.com/office/drawing/2014/chartex" xmlns:cx1="http://schemas.microsoft.com/office/drawing/2015/9/8/chartex" xmlns:w15="http://schemas.microsoft.com/office/word/2012/wordml" xmlns:w16se="http://schemas.microsoft.com/office/word/2015/wordml/symex">
           <w:pict>
             <v:shapetype w14:anchorId="108A4601" id="_x0000_t202" coordsize="21600,21600" o:spt="202" path="m,l,21600r21600,l21600,xe">
               <v:stroke joinstyle="miter"/>
@@ -9165,7 +9227,7 @@
             </wp:anchor>
           </w:drawing>
         </mc:Choice>
-        <mc:Fallback xmlns:w16se="http://schemas.microsoft.com/office/word/2015/wordml/symex" xmlns:w15="http://schemas.microsoft.com/office/word/2012/wordml" xmlns:cx1="http://schemas.microsoft.com/office/drawing/2015/9/8/chartex" xmlns:cx="http://schemas.microsoft.com/office/drawing/2014/chartex">
+        <mc:Fallback xmlns:cx="http://schemas.microsoft.com/office/drawing/2014/chartex" xmlns:cx1="http://schemas.microsoft.com/office/drawing/2015/9/8/chartex" xmlns:w15="http://schemas.microsoft.com/office/word/2012/wordml" xmlns:w16se="http://schemas.microsoft.com/office/word/2015/wordml/symex">
           <w:pict>
             <v:line w14:anchorId="75AC192A" id="Straight Connector 1" o:spid="_x0000_s1026" style="position:absolute;flip:y;z-index:251666432;visibility:visible;mso-wrap-style:square;mso-wrap-distance-left:9pt;mso-wrap-distance-top:0;mso-wrap-distance-right:9pt;mso-wrap-distance-bottom:0;mso-position-horizontal:absolute;mso-position-horizontal-relative:text;mso-position-vertical:absolute;mso-position-vertical-relative:text" from="-.1pt,5.2pt" to="520.7pt,5.2pt" o:gfxdata="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" strokecolor="#f37123" strokeweight="1pt">
               <v:stroke endcap="round"/>
@@ -9271,7 +9333,7 @@
                               <w:sz w:val="18"/>
                               <w:szCs w:val="18"/>
                             </w:rPr>
-                            <w:t>4</w:t>
+                            <w:t>6</w:t>
                           </w:r>
                           <w:r>
                             <w:rPr>
@@ -9390,7 +9452,7 @@
                         <w:sz w:val="18"/>
                         <w:szCs w:val="18"/>
                       </w:rPr>
-                      <w:t>4</w:t>
+                      <w:t>6</w:t>
                     </w:r>
                     <w:r>
                       <w:rPr>
@@ -9530,7 +9592,7 @@
             </wp:anchor>
           </w:drawing>
         </mc:Choice>
-        <mc:Fallback xmlns:w16se="http://schemas.microsoft.com/office/word/2015/wordml/symex" xmlns:w15="http://schemas.microsoft.com/office/word/2012/wordml" xmlns:cx1="http://schemas.microsoft.com/office/drawing/2015/9/8/chartex" xmlns:cx="http://schemas.microsoft.com/office/drawing/2014/chartex">
+        <mc:Fallback xmlns:cx="http://schemas.microsoft.com/office/drawing/2014/chartex" xmlns:cx1="http://schemas.microsoft.com/office/drawing/2015/9/8/chartex" xmlns:w15="http://schemas.microsoft.com/office/word/2012/wordml" xmlns:w16se="http://schemas.microsoft.com/office/word/2015/wordml/symex">
           <w:pict>
             <v:shape w14:anchorId="499DC636" id="Text Box 2" o:spid="_x0000_s1028" type="#_x0000_t202" style="position:absolute;margin-left:125.15pt;margin-top:26.95pt;width:44.85pt;height:15.75pt;z-index:251664384;visibility:visible;mso-wrap-style:square;mso-wrap-distance-left:9pt;mso-wrap-distance-top:0;mso-wrap-distance-right:9pt;mso-wrap-distance-bottom:0;mso-position-horizontal:absolute;mso-position-horizontal-relative:text;mso-position-vertical:absolute;mso-position-vertical-relative:text;v-text-anchor:middle" o:gfxdata="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" filled="f" stroked="f" strokeweight=".5pt">
               <v:textbox inset=".5mm,0,0,0">
@@ -10189,7 +10251,7 @@
             </wp:anchor>
           </w:drawing>
         </mc:Choice>
-        <mc:Fallback xmlns:w16se="http://schemas.microsoft.com/office/word/2015/wordml/symex" xmlns:w15="http://schemas.microsoft.com/office/word/2012/wordml" xmlns:cx1="http://schemas.microsoft.com/office/drawing/2015/9/8/chartex" xmlns:cx="http://schemas.microsoft.com/office/drawing/2014/chartex">
+        <mc:Fallback xmlns:cx="http://schemas.microsoft.com/office/drawing/2014/chartex" xmlns:cx1="http://schemas.microsoft.com/office/drawing/2015/9/8/chartex" xmlns:w15="http://schemas.microsoft.com/office/word/2012/wordml" xmlns:w16se="http://schemas.microsoft.com/office/word/2015/wordml/symex">
           <w:pict>
             <v:shape w14:anchorId="0FADFBC2" id="Text Box 17" o:spid="_x0000_s1029" type="#_x0000_t202" style="position:absolute;margin-left:124.4pt;margin-top:6.7pt;width:396.3pt;height:40.45pt;z-index:251663360;visibility:visible;mso-wrap-style:square;mso-wrap-distance-left:9pt;mso-wrap-distance-top:0;mso-wrap-distance-right:9pt;mso-wrap-distance-bottom:0;mso-position-horizontal:absolute;mso-position-horizontal-relative:text;mso-position-vertical:absolute;mso-position-vertical-relative:text;v-text-anchor:top" o:gfxdata="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" filled="f" stroked="f">
               <v:textbox inset=".5mm,1.2mm,.5mm,.5mm">
@@ -14595,7 +14657,7 @@
 </file>
 
 <file path=customXml/itemProps1.xml><?xml version="1.0" encoding="utf-8"?>
-<ds:datastoreItem xmlns:ds="http://schemas.openxmlformats.org/officeDocument/2006/customXml" ds:itemID="{3D2CB5DC-18ED-4DE6-963F-C8E33643ACCD}">
+<ds:datastoreItem xmlns:ds="http://schemas.openxmlformats.org/officeDocument/2006/customXml" ds:itemID="{82FCEEC4-EFEF-4050-9FED-37C6060B966F}">
   <ds:schemaRefs>
     <ds:schemaRef ds:uri="http://schemas.openxmlformats.org/officeDocument/2006/bibliography"/>
   </ds:schemaRefs>

</xml_diff>